<commit_message>
gerenciar produtos - comprar produtos
</commit_message>
<xml_diff>
--- a/docs/ARTEFATOS(15-23)/ATENDER_CLIENTE/Descrição dos processos_ATENDER_CLIENTE.docx
+++ b/docs/ARTEFATOS(15-23)/ATENDER_CLIENTE/Descrição dos processos_ATENDER_CLIENTE.docx
@@ -32,17 +32,7 @@
           <w:szCs w:val="32"/>
           <w:lang w:val="pt-BR"/>
         </w:rPr>
-        <w:t>D</w:t>
-      </w:r>
-      <w:r>
-        <w:rPr>
-          <w:rFonts w:cs="Times New Roman" w:ascii="Arial" w:hAnsi="Arial"/>
-          <w:b/>
-          <w:sz w:val="32"/>
-          <w:szCs w:val="32"/>
-          <w:lang w:val="pt-BR"/>
-        </w:rPr>
-        <w:t>escrição dos processos – Atendimento</w:t>
+        <w:t>Descrição dos processos – Atendimento</w:t>
       </w:r>
     </w:p>
     <w:p>
@@ -367,18 +357,7 @@
           <w:szCs w:val="24"/>
           <w:lang w:val="pt-BR"/>
         </w:rPr>
-        <w:t xml:space="preserve">O </w:t>
-      </w:r>
-      <w:r>
-        <w:rPr>
-          <w:rFonts w:cs="Times New Roman" w:ascii="Arial" w:hAnsi="Arial"/>
-          <w:b w:val="false"/>
-          <w:bCs w:val="false"/>
-          <w:sz w:val="24"/>
-          <w:szCs w:val="24"/>
-          <w:lang w:val="pt-BR"/>
-        </w:rPr>
-        <w:t>atendente entrega o cardápio ao cliente.</w:t>
+        <w:t>O atendente entrega o cardápio ao cliente.</w:t>
       </w:r>
     </w:p>
     <w:p>
@@ -687,29 +666,7 @@
           <w:szCs w:val="24"/>
           <w:lang w:val="pt-BR"/>
         </w:rPr>
-        <w:t xml:space="preserve">O cliente realiza </w:t>
-      </w:r>
-      <w:r>
-        <w:rPr>
-          <w:rFonts w:cs="Times New Roman" w:ascii="Arial" w:hAnsi="Arial"/>
-          <w:b w:val="false"/>
-          <w:bCs w:val="false"/>
-          <w:sz w:val="24"/>
-          <w:szCs w:val="24"/>
-          <w:lang w:val="pt-BR"/>
-        </w:rPr>
-        <w:t>o</w:t>
-      </w:r>
-      <w:r>
-        <w:rPr>
-          <w:rFonts w:cs="Times New Roman" w:ascii="Arial" w:hAnsi="Arial"/>
-          <w:b w:val="false"/>
-          <w:bCs w:val="false"/>
-          <w:sz w:val="24"/>
-          <w:szCs w:val="24"/>
-          <w:lang w:val="pt-BR"/>
-        </w:rPr>
-        <w:t xml:space="preserve"> pedido</w:t>
+        <w:t>O cliente realiza o pedido</w:t>
       </w:r>
     </w:p>
     <w:p>
@@ -736,16 +693,7 @@
           <w:szCs w:val="24"/>
           <w:lang w:val="pt-BR"/>
         </w:rPr>
-        <w:t>A</w:t>
-      </w:r>
-      <w:r>
-        <w:rPr>
-          <w:rFonts w:cs="Times New Roman" w:ascii="Arial" w:hAnsi="Arial"/>
-          <w:sz w:val="24"/>
-          <w:szCs w:val="24"/>
-          <w:lang w:val="pt-BR"/>
-        </w:rPr>
-        <w:t xml:space="preserve">notar os pedidos     </w:t>
+        <w:t xml:space="preserve">Anotar os pedidos     </w:t>
         <w:tab/>
         <w:t xml:space="preserve">      solicitados pelo cliente</w:t>
       </w:r>
@@ -823,16 +771,7 @@
           <w:szCs w:val="24"/>
           <w:lang w:val="pt-BR"/>
         </w:rPr>
-        <w:t xml:space="preserve">O </w:t>
-      </w:r>
-      <w:r>
-        <w:rPr>
-          <w:rFonts w:cs="Times New Roman" w:ascii="Arial" w:hAnsi="Arial"/>
-          <w:sz w:val="24"/>
-          <w:szCs w:val="24"/>
-          <w:lang w:val="pt-BR"/>
-        </w:rPr>
-        <w:t>Atendente anota pedido;</w:t>
+        <w:t>O Atendente anota pedido;</w:t>
       </w:r>
     </w:p>
     <w:p>
@@ -853,34 +792,7 @@
           <w:szCs w:val="24"/>
           <w:lang w:val="pt-BR"/>
         </w:rPr>
-        <w:t>C</w:t>
-      </w:r>
-      <w:r>
-        <w:rPr>
-          <w:rFonts w:cs="Times New Roman" w:ascii="Arial" w:hAnsi="Arial"/>
-          <w:sz w:val="24"/>
-          <w:szCs w:val="24"/>
-          <w:lang w:val="pt-BR"/>
-        </w:rPr>
-        <w:t xml:space="preserve">aso o cliente esteja na lista de devedores </w:t>
-      </w:r>
-      <w:r>
-        <w:rPr>
-          <w:rFonts w:cs="Times New Roman" w:ascii="Arial" w:hAnsi="Arial"/>
-          <w:sz w:val="24"/>
-          <w:szCs w:val="24"/>
-          <w:lang w:val="pt-BR"/>
-        </w:rPr>
-        <w:t>que não pagam</w:t>
-      </w:r>
-      <w:r>
-        <w:rPr>
-          <w:rFonts w:cs="Times New Roman" w:ascii="Arial" w:hAnsi="Arial"/>
-          <w:sz w:val="24"/>
-          <w:szCs w:val="24"/>
-          <w:lang w:val="pt-BR"/>
-        </w:rPr>
-        <w:t>, o cliente é impedido de realizar o pedido e o processo finaliza.</w:t>
+        <w:t>Caso o cliente esteja na lista de devedores que não pagam, o cliente é impedido de realizar o pedido e o processo finaliza.</w:t>
       </w:r>
     </w:p>
     <w:p>
@@ -932,25 +844,7 @@
           <w:szCs w:val="24"/>
           <w:lang w:val="pt-BR"/>
         </w:rPr>
-        <w:t xml:space="preserve">Caso o solicitado esteja indisponível, é informado ao cliente e </w:t>
-      </w:r>
-      <w:r>
-        <w:rPr>
-          <w:rFonts w:cs="Times New Roman" w:ascii="Arial" w:hAnsi="Arial"/>
-          <w:sz w:val="24"/>
-          <w:szCs w:val="24"/>
-          <w:lang w:val="pt-BR"/>
-        </w:rPr>
-        <w:t>o processo</w:t>
-      </w:r>
-      <w:r>
-        <w:rPr>
-          <w:rFonts w:cs="Times New Roman" w:ascii="Arial" w:hAnsi="Arial"/>
-          <w:sz w:val="24"/>
-          <w:szCs w:val="24"/>
-          <w:lang w:val="pt-BR"/>
-        </w:rPr>
-        <w:t xml:space="preserve"> finaliza.</w:t>
+        <w:t>Caso o solicitado esteja indisponível, é informado ao cliente e o processo finaliza.</w:t>
       </w:r>
     </w:p>
     <w:p>
@@ -1097,7 +991,17 @@
           <w:szCs w:val="24"/>
           <w:lang w:val="pt-BR"/>
         </w:rPr>
-        <w:t>Solicitar preparo:</w:t>
+        <w:t>S</w:t>
+      </w:r>
+      <w:r>
+        <w:rPr>
+          <w:rFonts w:cs="Times New Roman" w:ascii="Arial" w:hAnsi="Arial"/>
+          <w:b/>
+          <w:sz w:val="24"/>
+          <w:szCs w:val="24"/>
+          <w:lang w:val="pt-BR"/>
+        </w:rPr>
+        <w:t>olicitar preparo:</w:t>
       </w:r>
     </w:p>
     <w:p>
@@ -1590,7 +1494,17 @@
           <w:szCs w:val="24"/>
           <w:lang w:val="pt-BR"/>
         </w:rPr>
-        <w:t>Entregar pedido:</w:t>
+        <w:t>E</w:t>
+      </w:r>
+      <w:r>
+        <w:rPr>
+          <w:rFonts w:cs="Times New Roman" w:ascii="Arial" w:hAnsi="Arial"/>
+          <w:b/>
+          <w:sz w:val="24"/>
+          <w:szCs w:val="24"/>
+          <w:lang w:val="pt-BR"/>
+        </w:rPr>
+        <w:t>ntregar pedido:</w:t>
       </w:r>
     </w:p>
     <w:p>
@@ -1617,16 +1531,7 @@
           <w:szCs w:val="24"/>
           <w:lang w:val="pt-BR"/>
         </w:rPr>
-        <w:t xml:space="preserve">A </w:t>
-      </w:r>
-      <w:r>
-        <w:rPr>
-          <w:rFonts w:cs="Times New Roman" w:ascii="Arial" w:hAnsi="Arial"/>
-          <w:sz w:val="24"/>
-          <w:szCs w:val="24"/>
-          <w:lang w:val="pt-BR"/>
-        </w:rPr>
-        <w:t xml:space="preserve">cozinha informa que o pedido </w:t>
+        <w:t xml:space="preserve">A cozinha informa que o pedido </w:t>
         <w:tab/>
         <w:tab/>
         <w:t>está pronto.</w:t>
@@ -1787,16 +1692,7 @@
           <w:szCs w:val="24"/>
           <w:lang w:val="pt-BR"/>
         </w:rPr>
-        <w:t>Sendo recusado o pedido, o atendente retorna o pedido a cozinha</w:t>
-      </w:r>
-      <w:r>
-        <w:rPr>
-          <w:rFonts w:cs="Times New Roman" w:ascii="Arial" w:hAnsi="Arial"/>
-          <w:sz w:val="24"/>
-          <w:szCs w:val="24"/>
-          <w:lang w:val="pt-BR"/>
-        </w:rPr>
-        <w:t>.</w:t>
+        <w:t>Sendo recusado o pedido, o atendente retorna o pedido a cozinha.</w:t>
       </w:r>
     </w:p>
     <w:p>
@@ -1894,7 +1790,18 @@
           <w:szCs w:val="24"/>
           <w:lang w:val="pt-BR"/>
         </w:rPr>
-        <w:t>Entregar Bebida:</w:t>
+        <w:t>E</w:t>
+      </w:r>
+      <w:r>
+        <w:rPr>
+          <w:rFonts w:cs="Times New Roman" w:ascii="Arial" w:hAnsi="Arial"/>
+          <w:b/>
+          <w:bCs/>
+          <w:sz w:val="24"/>
+          <w:szCs w:val="24"/>
+          <w:lang w:val="pt-BR"/>
+        </w:rPr>
+        <w:t>ntregar Bebida:</w:t>
       </w:r>
     </w:p>
     <w:p>
@@ -1932,25 +1839,27 @@
       </w:r>
       <w:r>
         <w:rPr>
-          <w:rFonts w:cs="Times New Roman" w:ascii="Arial" w:hAnsi="Arial"/>
-          <w:b w:val="false"/>
-          <w:bCs w:val="false"/>
-          <w:sz w:val="24"/>
-          <w:szCs w:val="24"/>
-          <w:lang w:val="pt-BR"/>
-        </w:rPr>
-        <w:t xml:space="preserve">o </w:t>
-      </w:r>
-      <w:r>
-        <w:rPr>
-          <w:rFonts w:cs="Times New Roman" w:ascii="Arial" w:hAnsi="Arial"/>
-          <w:b w:val="false"/>
-          <w:bCs w:val="false"/>
-          <w:sz w:val="24"/>
-          <w:szCs w:val="24"/>
-          <w:lang w:val="pt-BR"/>
-        </w:rPr>
-        <w:t>copeiro entrega a bebida solicitada</w:t>
+          <w:rFonts w:eastAsia="Calibri" w:cs="Times New Roman" w:ascii="Arial" w:hAnsi="Arial"/>
+          <w:b w:val="false"/>
+          <w:bCs w:val="false"/>
+          <w:color w:val="auto"/>
+          <w:kern w:val="0"/>
+          <w:sz w:val="24"/>
+          <w:szCs w:val="24"/>
+          <w:lang w:val="pt-BR" w:eastAsia="en-US" w:bidi="ar-SA"/>
+        </w:rPr>
+        <w:t>O</w:t>
+      </w:r>
+      <w:r>
+        <w:rPr>
+          <w:rFonts w:cs="Times New Roman" w:ascii="Arial" w:hAnsi="Arial"/>
+          <w:b w:val="false"/>
+          <w:bCs w:val="false"/>
+          <w:sz w:val="24"/>
+          <w:szCs w:val="24"/>
+          <w:lang w:val="pt-BR"/>
+        </w:rPr>
+        <w:t xml:space="preserve"> copeiro entrega a bebida solicitada</w:t>
       </w:r>
     </w:p>
     <w:p>
@@ -2312,25 +2221,10 @@
         <w:ind w:left="1080" w:right="0" w:hanging="0"/>
         <w:contextualSpacing/>
         <w:jc w:val="both"/>
-        <w:rPr>
-          <w:rFonts w:ascii="Arial" w:hAnsi="Arial" w:cs="Times New Roman"/>
-          <w:b w:val="false"/>
-          <w:b w:val="false"/>
-          <w:bCs w:val="false"/>
-          <w:sz w:val="24"/>
-          <w:szCs w:val="24"/>
-          <w:lang w:val="pt-BR"/>
-        </w:rPr>
-      </w:pPr>
-      <w:r>
-        <w:rPr>
-          <w:rFonts w:cs="Times New Roman" w:ascii="Arial" w:hAnsi="Arial"/>
-          <w:b w:val="false"/>
-          <w:bCs w:val="false"/>
-          <w:sz w:val="24"/>
-          <w:szCs w:val="24"/>
-          <w:lang w:val="pt-BR"/>
-        </w:rPr>
+        <w:rPr/>
+      </w:pPr>
+      <w:r>
+        <w:rPr/>
       </w:r>
     </w:p>
     <w:sectPr>
@@ -2366,7 +2260,6 @@
       <w:pPr>
         <w:ind w:left="1800" w:hanging="360"/>
       </w:pPr>
-      <w:rPr/>
     </w:lvl>
     <w:lvl w:ilvl="2">
       <w:start w:val="1"/>
@@ -2444,7 +2337,6 @@
         </w:tabs>
         <w:ind w:left="1440" w:hanging="360"/>
       </w:pPr>
-      <w:rPr/>
     </w:lvl>
     <w:lvl w:ilvl="1">
       <w:start w:val="1"/>
@@ -2457,7 +2349,6 @@
         </w:tabs>
         <w:ind w:left="1800" w:hanging="360"/>
       </w:pPr>
-      <w:rPr/>
     </w:lvl>
     <w:lvl w:ilvl="2">
       <w:start w:val="1"/>
@@ -2470,7 +2361,6 @@
         </w:tabs>
         <w:ind w:left="2160" w:hanging="360"/>
       </w:pPr>
-      <w:rPr/>
     </w:lvl>
     <w:lvl w:ilvl="3">
       <w:start w:val="1"/>
@@ -2483,7 +2373,6 @@
         </w:tabs>
         <w:ind w:left="2520" w:hanging="360"/>
       </w:pPr>
-      <w:rPr/>
     </w:lvl>
     <w:lvl w:ilvl="4">
       <w:start w:val="1"/>
@@ -2496,7 +2385,6 @@
         </w:tabs>
         <w:ind w:left="2880" w:hanging="360"/>
       </w:pPr>
-      <w:rPr/>
     </w:lvl>
     <w:lvl w:ilvl="5">
       <w:start w:val="1"/>
@@ -2509,7 +2397,6 @@
         </w:tabs>
         <w:ind w:left="3240" w:hanging="360"/>
       </w:pPr>
-      <w:rPr/>
     </w:lvl>
     <w:lvl w:ilvl="6">
       <w:start w:val="1"/>
@@ -2522,7 +2409,6 @@
         </w:tabs>
         <w:ind w:left="3600" w:hanging="360"/>
       </w:pPr>
-      <w:rPr/>
     </w:lvl>
     <w:lvl w:ilvl="7">
       <w:start w:val="1"/>
@@ -2535,7 +2421,6 @@
         </w:tabs>
         <w:ind w:left="3960" w:hanging="360"/>
       </w:pPr>
-      <w:rPr/>
     </w:lvl>
     <w:lvl w:ilvl="8">
       <w:start w:val="1"/>
@@ -2548,7 +2433,6 @@
         </w:tabs>
         <w:ind w:left="4320" w:hanging="360"/>
       </w:pPr>
-      <w:rPr/>
     </w:lvl>
   </w:abstractNum>
   <w:abstractNum w:abstractNumId="3">
@@ -2891,7 +2775,6 @@
         </w:tabs>
         <w:ind w:left="1440" w:hanging="360"/>
       </w:pPr>
-      <w:rPr/>
     </w:lvl>
     <w:lvl w:ilvl="1">
       <w:start w:val="1"/>
@@ -2904,7 +2787,6 @@
         </w:tabs>
         <w:ind w:left="1800" w:hanging="360"/>
       </w:pPr>
-      <w:rPr/>
     </w:lvl>
     <w:lvl w:ilvl="2">
       <w:start w:val="1"/>
@@ -2917,7 +2799,6 @@
         </w:tabs>
         <w:ind w:left="2160" w:hanging="360"/>
       </w:pPr>
-      <w:rPr/>
     </w:lvl>
     <w:lvl w:ilvl="3">
       <w:start w:val="1"/>
@@ -2930,7 +2811,6 @@
         </w:tabs>
         <w:ind w:left="2520" w:hanging="360"/>
       </w:pPr>
-      <w:rPr/>
     </w:lvl>
     <w:lvl w:ilvl="4">
       <w:start w:val="1"/>
@@ -2943,7 +2823,6 @@
         </w:tabs>
         <w:ind w:left="2880" w:hanging="360"/>
       </w:pPr>
-      <w:rPr/>
     </w:lvl>
     <w:lvl w:ilvl="5">
       <w:start w:val="1"/>
@@ -2956,7 +2835,6 @@
         </w:tabs>
         <w:ind w:left="3240" w:hanging="360"/>
       </w:pPr>
-      <w:rPr/>
     </w:lvl>
     <w:lvl w:ilvl="6">
       <w:start w:val="1"/>
@@ -2969,7 +2847,6 @@
         </w:tabs>
         <w:ind w:left="3600" w:hanging="360"/>
       </w:pPr>
-      <w:rPr/>
     </w:lvl>
     <w:lvl w:ilvl="7">
       <w:start w:val="1"/>
@@ -2982,7 +2859,6 @@
         </w:tabs>
         <w:ind w:left="3960" w:hanging="360"/>
       </w:pPr>
-      <w:rPr/>
     </w:lvl>
     <w:lvl w:ilvl="8">
       <w:start w:val="1"/>
@@ -2995,7 +2871,6 @@
         </w:tabs>
         <w:ind w:left="4320" w:hanging="360"/>
       </w:pPr>
-      <w:rPr/>
     </w:lvl>
   </w:abstractNum>
   <w:abstractNum w:abstractNumId="6">
@@ -3284,7 +3159,6 @@
     <w:rPrDefault>
       <w:rPr>
         <w:rFonts w:ascii="Calibri" w:hAnsi="Calibri" w:eastAsia="Calibri" w:cs="Tahoma"/>
-        <w:sz w:val="22"/>
         <w:szCs w:val="22"/>
         <w:lang w:val="en-US" w:eastAsia="en-US" w:bidi="ar-SA"/>
       </w:rPr>
@@ -3298,9 +3172,7 @@
     <w:qFormat/>
     <w:pPr>
       <w:widowControl/>
-      <w:kinsoku w:val="true"/>
-      <w:overflowPunct w:val="true"/>
-      <w:autoSpaceDE w:val="true"/>
+      <w:overflowPunct w:val="false"/>
       <w:bidi w:val="0"/>
       <w:spacing w:lineRule="auto" w:line="259" w:before="0" w:after="160"/>
       <w:jc w:val="left"/>

</xml_diff>

<commit_message>
desc de processos atender cliente
</commit_message>
<xml_diff>
--- a/docs/ARTEFATOS(15-23)/ATENDER_CLIENTE/Descrição dos processos_ATENDER_CLIENTE.docx
+++ b/docs/ARTEFATOS(15-23)/ATENDER_CLIENTE/Descrição dos processos_ATENDER_CLIENTE.docx
@@ -1735,6 +1735,30 @@
         </w:rPr>
       </w:pPr>
       <w:r>
+        <w:rPr>
+          <w:rFonts w:cs="Times New Roman" w:ascii="Arial" w:hAnsi="Arial"/>
+          <w:b/>
+          <w:bCs/>
+          <w:sz w:val="24"/>
+          <w:szCs w:val="24"/>
+          <w:lang w:val="pt-BR"/>
+        </w:rPr>
+        <w:t>Entregar Bebida:</w:t>
+      </w:r>
+    </w:p>
+    <w:p>
+      <w:pPr>
+        <w:pStyle w:val="ListParagraph"/>
+        <w:numPr>
+          <w:ilvl w:val="0"/>
+          <w:numId w:val="0"/>
+        </w:numPr>
+        <w:spacing w:lineRule="auto" w:line="360"/>
+        <w:ind w:left="1800" w:right="0" w:hanging="0"/>
+        <w:jc w:val="both"/>
+        <w:rPr/>
+      </w:pPr>
+      <w:r>
         <w:drawing>
           <wp:anchor behindDoc="0" distT="0" distB="0" distL="0" distR="0" simplePos="0" locked="0" layoutInCell="1" allowOverlap="1" relativeHeight="5">
             <wp:simplePos x="0" y="0"/>
@@ -1742,7 +1766,7 @@
               <wp:posOffset>62230</wp:posOffset>
             </wp:positionH>
             <wp:positionV relativeFrom="paragraph">
-              <wp:posOffset>635</wp:posOffset>
+              <wp:posOffset>-63500</wp:posOffset>
             </wp:positionV>
             <wp:extent cx="2486025" cy="2962275"/>
             <wp:effectExtent l="0" t="0" r="0" b="0"/>
@@ -1785,7 +1809,6 @@
         <w:rPr>
           <w:rFonts w:cs="Times New Roman" w:ascii="Arial" w:hAnsi="Arial"/>
           <w:b/>
-          <w:bCs/>
           <w:sz w:val="24"/>
           <w:szCs w:val="24"/>
           <w:lang w:val="pt-BR"/>
@@ -1796,35 +1819,11 @@
         <w:rPr>
           <w:rFonts w:cs="Times New Roman" w:ascii="Arial" w:hAnsi="Arial"/>
           <w:b/>
-          <w:bCs/>
-          <w:sz w:val="24"/>
-          <w:szCs w:val="24"/>
-          <w:lang w:val="pt-BR"/>
-        </w:rPr>
-        <w:t>ntregar Bebida:</w:t>
-      </w:r>
-    </w:p>
-    <w:p>
-      <w:pPr>
-        <w:pStyle w:val="ListParagraph"/>
-        <w:numPr>
-          <w:ilvl w:val="0"/>
-          <w:numId w:val="0"/>
-        </w:numPr>
-        <w:spacing w:lineRule="auto" w:line="360"/>
-        <w:ind w:left="1800" w:right="0" w:hanging="0"/>
-        <w:jc w:val="both"/>
-        <w:rPr/>
-      </w:pPr>
-      <w:r>
-        <w:rPr>
-          <w:rFonts w:cs="Times New Roman" w:ascii="Arial" w:hAnsi="Arial"/>
-          <w:b/>
-          <w:sz w:val="24"/>
-          <w:szCs w:val="24"/>
-          <w:lang w:val="pt-BR"/>
-        </w:rPr>
-        <w:t>Evento:</w:t>
+          <w:sz w:val="24"/>
+          <w:szCs w:val="24"/>
+          <w:lang w:val="pt-BR"/>
+        </w:rPr>
+        <w:t>vento:</w:t>
       </w:r>
       <w:r>
         <w:rPr>
@@ -3159,6 +3158,7 @@
     <w:rPrDefault>
       <w:rPr>
         <w:rFonts w:ascii="Calibri" w:hAnsi="Calibri" w:eastAsia="Calibri" w:cs="Tahoma"/>
+        <w:sz w:val="20"/>
         <w:szCs w:val="22"/>
         <w:lang w:val="en-US" w:eastAsia="en-US" w:bidi="ar-SA"/>
       </w:rPr>
@@ -3172,7 +3172,7 @@
     <w:qFormat/>
     <w:pPr>
       <w:widowControl/>
-      <w:overflowPunct w:val="false"/>
+      <w:overflowPunct w:val="true"/>
       <w:bidi w:val="0"/>
       <w:spacing w:lineRule="auto" w:line="259" w:before="0" w:after="160"/>
       <w:jc w:val="left"/>

</xml_diff>